<commit_message>
added mu email addr NC
</commit_message>
<xml_diff>
--- a/git.docx
+++ b/git.docx
@@ -1,6 +1,6 @@
 
 <file path=word/document.xml><?xml version="1.0" encoding="utf-8"?>
-<w:document xmlns:wpc="http://schemas.microsoft.com/office/word/2010/wordprocessingCanvas" xmlns:cx="http://schemas.microsoft.com/office/drawing/2014/chartex" xmlns:cx1="http://schemas.microsoft.com/office/drawing/2015/9/8/chartex" xmlns:cx2="http://schemas.microsoft.com/office/drawing/2015/10/21/chartex" xmlns:cx3="http://schemas.microsoft.com/office/drawing/2016/5/9/chartex" xmlns:cx4="http://schemas.microsoft.com/office/drawing/2016/5/10/chartex" xmlns:cx5="http://schemas.microsoft.com/office/drawing/2016/5/11/chartex" xmlns:cx6="http://schemas.microsoft.com/office/drawing/2016/5/12/chartex" xmlns:cx7="http://schemas.microsoft.com/office/drawing/2016/5/13/chartex" xmlns:cx8="http://schemas.microsoft.com/office/drawing/2016/5/14/chartex" xmlns:mc="http://schemas.openxmlformats.org/markup-compatibility/2006" xmlns:aink="http://schemas.microsoft.com/office/drawing/2016/ink" xmlns:am3d="http://schemas.microsoft.com/office/drawing/2017/model3d" xmlns:o="urn:schemas-microsoft-com:office:office" xmlns:r="http://schemas.openxmlformats.org/officeDocument/2006/relationships" xmlns:m="http://schemas.openxmlformats.org/officeDocument/2006/math" xmlns:v="urn:schemas-microsoft-com:vml" xmlns:wp14="http://schemas.microsoft.com/office/word/2010/wordprocessingDrawing" xmlns:wp="http://schemas.openxmlformats.org/drawingml/2006/wordprocessingDrawing" xmlns:w10="urn:schemas-microsoft-com:office:word" xmlns:w="http://schemas.openxmlformats.org/wordprocessingml/2006/main" xmlns:w14="http://schemas.microsoft.com/office/word/2010/wordml" xmlns:w15="http://schemas.microsoft.com/office/word/2012/wordml" xmlns:w16cex="http://schemas.microsoft.com/office/word/2018/wordml/cex" xmlns:w16cid="http://schemas.microsoft.com/office/word/2016/wordml/cid" xmlns:w16="http://schemas.microsoft.com/office/word/2018/wordml" xmlns:w16se="http://schemas.microsoft.com/office/word/2015/wordml/symex" xmlns:wpg="http://schemas.microsoft.com/office/word/2010/wordprocessingGroup" xmlns:wpi="http://schemas.microsoft.com/office/word/2010/wordprocessingInk" xmlns:wne="http://schemas.microsoft.com/office/word/2006/wordml" xmlns:wps="http://schemas.microsoft.com/office/word/2010/wordprocessingShape" mc:Ignorable="w14 w15 w16se w16cid w16 w16cex wp14">
+<w:document xmlns:wpc="http://schemas.microsoft.com/office/word/2010/wordprocessingCanvas" xmlns:mc="http://schemas.openxmlformats.org/markup-compatibility/2006" xmlns:o="urn:schemas-microsoft-com:office:office" xmlns:r="http://schemas.openxmlformats.org/officeDocument/2006/relationships" xmlns:m="http://schemas.openxmlformats.org/officeDocument/2006/math" xmlns:v="urn:schemas-microsoft-com:vml" xmlns:wp14="http://schemas.microsoft.com/office/word/2010/wordprocessingDrawing" xmlns:wp="http://schemas.openxmlformats.org/drawingml/2006/wordprocessingDrawing" xmlns:w10="urn:schemas-microsoft-com:office:word" xmlns:w="http://schemas.openxmlformats.org/wordprocessingml/2006/main" xmlns:w14="http://schemas.microsoft.com/office/word/2010/wordml" xmlns:w15="http://schemas.microsoft.com/office/word/2012/wordml" xmlns:wpg="http://schemas.microsoft.com/office/word/2010/wordprocessingGroup" xmlns:wpi="http://schemas.microsoft.com/office/word/2010/wordprocessingInk" xmlns:wne="http://schemas.microsoft.com/office/word/2006/wordml" xmlns:wps="http://schemas.microsoft.com/office/word/2010/wordprocessingShape" mc:Ignorable="w14 w15 wp14">
   <w:body>
     <w:p>
       <w:r>
@@ -16,7 +16,7 @@
       <w:tblGrid>
         <w:gridCol w:w="702"/>
         <w:gridCol w:w="2063"/>
-        <w:gridCol w:w="2791"/>
+        <w:gridCol w:w="2906"/>
         <w:gridCol w:w="1332"/>
         <w:gridCol w:w="222"/>
       </w:tblGrid>
@@ -26,8 +26,13 @@
             <w:tcW w:w="0" w:type="auto"/>
           </w:tcPr>
           <w:p>
+            <w:proofErr w:type="spellStart"/>
             <w:r>
-              <w:t>Sr No</w:t>
+              <w:t>Sr</w:t>
+            </w:r>
+            <w:proofErr w:type="spellEnd"/>
+            <w:r>
+              <w:t xml:space="preserve"> No</w:t>
             </w:r>
           </w:p>
         </w:tc>
@@ -88,8 +93,13 @@
             <w:tcW w:w="0" w:type="auto"/>
           </w:tcPr>
           <w:p>
+            <w:proofErr w:type="spellStart"/>
             <w:r>
-              <w:t>Abhishek Mukherjee</w:t>
+              <w:t>Abhishek</w:t>
+            </w:r>
+            <w:proofErr w:type="spellEnd"/>
+            <w:r>
+              <w:t xml:space="preserve"> Mukherjee</w:t>
             </w:r>
           </w:p>
         </w:tc>
@@ -112,6 +122,146 @@
               <w:t>7001889429</w:t>
             </w:r>
           </w:p>
+        </w:tc>
+        <w:tc>
+          <w:tcPr>
+            <w:tcW w:w="0" w:type="auto"/>
+          </w:tcPr>
+          <w:p/>
+        </w:tc>
+      </w:tr>
+      <w:tr>
+        <w:tc>
+          <w:tcPr>
+            <w:tcW w:w="0" w:type="auto"/>
+          </w:tcPr>
+          <w:p>
+            <w:pPr>
+              <w:pStyle w:val="ListParagraph"/>
+              <w:numPr>
+                <w:ilvl w:val="0"/>
+                <w:numId w:val="1"/>
+              </w:numPr>
+            </w:pPr>
+          </w:p>
+        </w:tc>
+        <w:tc>
+          <w:tcPr>
+            <w:tcW w:w="0" w:type="auto"/>
+          </w:tcPr>
+          <w:p>
+            <w:r>
+              <w:t>Naresh</w:t>
+            </w:r>
+          </w:p>
+        </w:tc>
+        <w:tc>
+          <w:tcPr>
+            <w:tcW w:w="0" w:type="auto"/>
+          </w:tcPr>
+          <w:p>
+            <w:hyperlink r:id="rId5" w:history="1">
+              <w:r>
+                <w:rPr>
+                  <w:rStyle w:val="Hyperlink"/>
+                </w:rPr>
+                <w:t>drnareshchauhan@gmail.com</w:t>
+              </w:r>
+            </w:hyperlink>
+          </w:p>
+        </w:tc>
+        <w:tc>
+          <w:tcPr>
+            <w:tcW w:w="0" w:type="auto"/>
+          </w:tcPr>
+          <w:p>
+            <w:r>
+              <w:t>9904266004</w:t>
+            </w:r>
+          </w:p>
+        </w:tc>
+        <w:tc>
+          <w:tcPr>
+            <w:tcW w:w="0" w:type="auto"/>
+          </w:tcPr>
+          <w:p>
+            <w:bookmarkStart w:id="0" w:name="_GoBack"/>
+            <w:bookmarkEnd w:id="0"/>
+          </w:p>
+        </w:tc>
+      </w:tr>
+      <w:tr>
+        <w:tc>
+          <w:tcPr>
+            <w:tcW w:w="0" w:type="auto"/>
+          </w:tcPr>
+          <w:p>
+            <w:pPr>
+              <w:pStyle w:val="ListParagraph"/>
+              <w:numPr>
+                <w:ilvl w:val="0"/>
+                <w:numId w:val="1"/>
+              </w:numPr>
+            </w:pPr>
+          </w:p>
+        </w:tc>
+        <w:tc>
+          <w:tcPr>
+            <w:tcW w:w="0" w:type="auto"/>
+          </w:tcPr>
+          <w:p/>
+        </w:tc>
+        <w:tc>
+          <w:tcPr>
+            <w:tcW w:w="0" w:type="auto"/>
+          </w:tcPr>
+          <w:p/>
+        </w:tc>
+        <w:tc>
+          <w:tcPr>
+            <w:tcW w:w="0" w:type="auto"/>
+          </w:tcPr>
+          <w:p/>
+        </w:tc>
+        <w:tc>
+          <w:tcPr>
+            <w:tcW w:w="0" w:type="auto"/>
+          </w:tcPr>
+          <w:p/>
+        </w:tc>
+      </w:tr>
+      <w:tr>
+        <w:tc>
+          <w:tcPr>
+            <w:tcW w:w="0" w:type="auto"/>
+          </w:tcPr>
+          <w:p>
+            <w:pPr>
+              <w:pStyle w:val="ListParagraph"/>
+              <w:numPr>
+                <w:ilvl w:val="0"/>
+                <w:numId w:val="1"/>
+              </w:numPr>
+            </w:pPr>
+          </w:p>
+        </w:tc>
+        <w:tc>
+          <w:tcPr>
+            <w:tcW w:w="0" w:type="auto"/>
+          </w:tcPr>
+          <w:p/>
+        </w:tc>
+        <w:tc>
+          <w:tcPr>
+            <w:tcW w:w="0" w:type="auto"/>
+          </w:tcPr>
+          <w:p/>
+        </w:tc>
+        <w:tc>
+          <w:tcPr>
+            <w:tcW w:w="0" w:type="auto"/>
+          </w:tcPr>
+          <w:p/>
         </w:tc>
         <w:tc>
           <w:tcPr>
@@ -133,8 +283,8 @@
 </file>
 
 <file path=word/numbering.xml><?xml version="1.0" encoding="utf-8"?>
-<w:numbering xmlns:wpc="http://schemas.microsoft.com/office/word/2010/wordprocessingCanvas" xmlns:cx="http://schemas.microsoft.com/office/drawing/2014/chartex" xmlns:cx1="http://schemas.microsoft.com/office/drawing/2015/9/8/chartex" xmlns:cx2="http://schemas.microsoft.com/office/drawing/2015/10/21/chartex" xmlns:cx3="http://schemas.microsoft.com/office/drawing/2016/5/9/chartex" xmlns:cx4="http://schemas.microsoft.com/office/drawing/2016/5/10/chartex" xmlns:cx5="http://schemas.microsoft.com/office/drawing/2016/5/11/chartex" xmlns:cx6="http://schemas.microsoft.com/office/drawing/2016/5/12/chartex" xmlns:cx7="http://schemas.microsoft.com/office/drawing/2016/5/13/chartex" xmlns:cx8="http://schemas.microsoft.com/office/drawing/2016/5/14/chartex" xmlns:mc="http://schemas.openxmlformats.org/markup-compatibility/2006" xmlns:aink="http://schemas.microsoft.com/office/drawing/2016/ink" xmlns:am3d="http://schemas.microsoft.com/office/drawing/2017/model3d" xmlns:o="urn:schemas-microsoft-com:office:office" xmlns:r="http://schemas.openxmlformats.org/officeDocument/2006/relationships" xmlns:m="http://schemas.openxmlformats.org/officeDocument/2006/math" xmlns:v="urn:schemas-microsoft-com:vml" xmlns:wp14="http://schemas.microsoft.com/office/word/2010/wordprocessingDrawing" xmlns:wp="http://schemas.openxmlformats.org/drawingml/2006/wordprocessingDrawing" xmlns:w10="urn:schemas-microsoft-com:office:word" xmlns:w="http://schemas.openxmlformats.org/wordprocessingml/2006/main" xmlns:w14="http://schemas.microsoft.com/office/word/2010/wordml" xmlns:w15="http://schemas.microsoft.com/office/word/2012/wordml" xmlns:w16cex="http://schemas.microsoft.com/office/word/2018/wordml/cex" xmlns:w16cid="http://schemas.microsoft.com/office/word/2016/wordml/cid" xmlns:w16="http://schemas.microsoft.com/office/word/2018/wordml" xmlns:w16se="http://schemas.microsoft.com/office/word/2015/wordml/symex" xmlns:wpg="http://schemas.microsoft.com/office/word/2010/wordprocessingGroup" xmlns:wpi="http://schemas.microsoft.com/office/word/2010/wordprocessingInk" xmlns:wne="http://schemas.microsoft.com/office/word/2006/wordml" xmlns:wps="http://schemas.microsoft.com/office/word/2010/wordprocessingShape" mc:Ignorable="w14 w15 w16se w16cid w16 w16cex wp14">
-  <w:abstractNum w:abstractNumId="0" w15:restartNumberingAfterBreak="0">
+<w:numbering xmlns:wpc="http://schemas.microsoft.com/office/word/2010/wordprocessingCanvas" xmlns:mc="http://schemas.openxmlformats.org/markup-compatibility/2006" xmlns:o="urn:schemas-microsoft-com:office:office" xmlns:r="http://schemas.openxmlformats.org/officeDocument/2006/relationships" xmlns:m="http://schemas.openxmlformats.org/officeDocument/2006/math" xmlns:v="urn:schemas-microsoft-com:vml" xmlns:wp14="http://schemas.microsoft.com/office/word/2010/wordprocessingDrawing" xmlns:wp="http://schemas.openxmlformats.org/drawingml/2006/wordprocessingDrawing" xmlns:w10="urn:schemas-microsoft-com:office:word" xmlns:w="http://schemas.openxmlformats.org/wordprocessingml/2006/main" xmlns:w14="http://schemas.microsoft.com/office/word/2010/wordml" xmlns:w15="http://schemas.microsoft.com/office/word/2012/wordml" xmlns:wpg="http://schemas.microsoft.com/office/word/2010/wordprocessingGroup" xmlns:wpi="http://schemas.microsoft.com/office/word/2010/wordprocessingInk" xmlns:wne="http://schemas.microsoft.com/office/word/2006/wordml" xmlns:wps="http://schemas.microsoft.com/office/word/2010/wordprocessingShape" mc:Ignorable="w14 w15 wp14">
+  <w:abstractNum w:abstractNumId="0">
     <w:nsid w:val="10326F74"/>
     <w:multiLevelType w:val="hybridMultilevel"/>
     <w:tmpl w:val="F536C4DC"/>
@@ -230,7 +380,7 @@
 </file>
 
 <file path=word/styles.xml><?xml version="1.0" encoding="utf-8"?>
-<w:styles xmlns:mc="http://schemas.openxmlformats.org/markup-compatibility/2006" xmlns:r="http://schemas.openxmlformats.org/officeDocument/2006/relationships" xmlns:w="http://schemas.openxmlformats.org/wordprocessingml/2006/main" xmlns:w14="http://schemas.microsoft.com/office/word/2010/wordml" xmlns:w15="http://schemas.microsoft.com/office/word/2012/wordml" xmlns:w16cex="http://schemas.microsoft.com/office/word/2018/wordml/cex" xmlns:w16cid="http://schemas.microsoft.com/office/word/2016/wordml/cid" xmlns:w16="http://schemas.microsoft.com/office/word/2018/wordml" xmlns:w16se="http://schemas.microsoft.com/office/word/2015/wordml/symex" mc:Ignorable="w14 w15 w16se w16cid w16 w16cex">
+<w:styles xmlns:mc="http://schemas.openxmlformats.org/markup-compatibility/2006" xmlns:r="http://schemas.openxmlformats.org/officeDocument/2006/relationships" xmlns:w="http://schemas.openxmlformats.org/wordprocessingml/2006/main" xmlns:w14="http://schemas.microsoft.com/office/word/2010/wordml" xmlns:w15="http://schemas.microsoft.com/office/word/2012/wordml" mc:Ignorable="w14 w15">
   <w:docDefaults>
     <w:rPrDefault>
       <w:rPr>
@@ -246,7 +396,7 @@
       </w:pPr>
     </w:pPrDefault>
   </w:docDefaults>
-  <w:latentStyles w:defLockedState="0" w:defUIPriority="99" w:defSemiHidden="0" w:defUnhideWhenUsed="0" w:defQFormat="0" w:count="376">
+  <w:latentStyles w:defLockedState="0" w:defUIPriority="99" w:defSemiHidden="0" w:defUnhideWhenUsed="0" w:defQFormat="0" w:count="371">
     <w:lsdException w:name="Normal" w:uiPriority="0" w:qFormat="1"/>
     <w:lsdException w:name="heading 1" w:uiPriority="9" w:qFormat="1"/>
     <w:lsdException w:name="heading 2" w:semiHidden="1" w:uiPriority="9" w:unhideWhenUsed="1" w:qFormat="1"/>
@@ -352,6 +502,7 @@
     <w:lsdException w:name="HTML Sample" w:semiHidden="1" w:unhideWhenUsed="1"/>
     <w:lsdException w:name="HTML Typewriter" w:semiHidden="1" w:unhideWhenUsed="1"/>
     <w:lsdException w:name="HTML Variable" w:semiHidden="1" w:unhideWhenUsed="1"/>
+    <w:lsdException w:name="Normal Table" w:semiHidden="1" w:unhideWhenUsed="1"/>
     <w:lsdException w:name="annotation subject" w:semiHidden="1" w:unhideWhenUsed="1"/>
     <w:lsdException w:name="No List" w:semiHidden="1" w:unhideWhenUsed="1"/>
     <w:lsdException w:name="Outline List 1" w:semiHidden="1" w:unhideWhenUsed="1"/>
@@ -394,8 +545,11 @@
     <w:lsdException w:name="Table Contemporary" w:semiHidden="1" w:unhideWhenUsed="1"/>
     <w:lsdException w:name="Table Elegant" w:semiHidden="1" w:unhideWhenUsed="1"/>
     <w:lsdException w:name="Table Professional" w:semiHidden="1" w:unhideWhenUsed="1"/>
+    <w:lsdException w:name="Table Subtle 1" w:semiHidden="1" w:unhideWhenUsed="1"/>
     <w:lsdException w:name="Table Subtle 2" w:semiHidden="1" w:unhideWhenUsed="1"/>
     <w:lsdException w:name="Table Web 1" w:semiHidden="1" w:unhideWhenUsed="1"/>
+    <w:lsdException w:name="Table Web 2" w:semiHidden="1" w:unhideWhenUsed="1"/>
+    <w:lsdException w:name="Table Web 3" w:semiHidden="1" w:unhideWhenUsed="1"/>
     <w:lsdException w:name="Balloon Text" w:semiHidden="1" w:unhideWhenUsed="1"/>
     <w:lsdException w:name="Table Grid" w:uiPriority="39"/>
     <w:lsdException w:name="Table Theme" w:semiHidden="1" w:unhideWhenUsed="1"/>
@@ -614,11 +768,6 @@
     <w:lsdException w:name="List Table 5 Dark Accent 6" w:uiPriority="50"/>
     <w:lsdException w:name="List Table 6 Colorful Accent 6" w:uiPriority="51"/>
     <w:lsdException w:name="List Table 7 Colorful Accent 6" w:uiPriority="52"/>
-    <w:lsdException w:name="Mention" w:semiHidden="1" w:unhideWhenUsed="1"/>
-    <w:lsdException w:name="Smart Hyperlink" w:semiHidden="1" w:unhideWhenUsed="1"/>
-    <w:lsdException w:name="Hashtag" w:semiHidden="1" w:unhideWhenUsed="1"/>
-    <w:lsdException w:name="Unresolved Mention" w:semiHidden="1" w:unhideWhenUsed="1"/>
-    <w:lsdException w:name="Smart Link" w:semiHidden="1" w:unhideWhenUsed="1"/>
   </w:latentStyles>
   <w:style w:type="paragraph" w:default="1" w:styleId="Normal">
     <w:name w:val="Normal"/>
@@ -660,6 +809,7 @@
       <w:spacing w:after="0" w:line="240" w:lineRule="auto"/>
     </w:pPr>
     <w:tblPr>
+      <w:tblInd w:w="0" w:type="dxa"/>
       <w:tblBorders>
         <w:top w:val="single" w:sz="4" w:space="0" w:color="auto"/>
         <w:left w:val="single" w:sz="4" w:space="0" w:color="auto"/>
@@ -668,6 +818,12 @@
         <w:insideH w:val="single" w:sz="4" w:space="0" w:color="auto"/>
         <w:insideV w:val="single" w:sz="4" w:space="0" w:color="auto"/>
       </w:tblBorders>
+      <w:tblCellMar>
+        <w:top w:w="0" w:type="dxa"/>
+        <w:left w:w="108" w:type="dxa"/>
+        <w:bottom w:w="0" w:type="dxa"/>
+        <w:right w:w="108" w:type="dxa"/>
+      </w:tblCellMar>
     </w:tblPr>
   </w:style>
   <w:style w:type="paragraph" w:styleId="ListParagraph">
@@ -680,6 +836,17 @@
       <w:ind w:left="720"/>
       <w:contextualSpacing/>
     </w:pPr>
+  </w:style>
+  <w:style w:type="character" w:styleId="Hyperlink">
+    <w:name w:val="Hyperlink"/>
+    <w:basedOn w:val="DefaultParagraphFont"/>
+    <w:uiPriority w:val="99"/>
+    <w:unhideWhenUsed/>
+    <w:rsid w:val="005E6948"/>
+    <w:rPr>
+      <w:color w:val="0563C1" w:themeColor="hyperlink"/>
+      <w:u w:val="single"/>
+    </w:rPr>
   </w:style>
 </w:styles>
 </file>

</xml_diff>